<commit_message>
optimised excel-file and blocks.docx. updated readme
</commit_message>
<xml_diff>
--- a/blocks_Akzeptanzkriterien.docx
+++ b/blocks_Akzeptanzkriterien.docx
@@ -73,11 +73,12 @@
                 </w:rPr>
                 <w:id w:val="1859840849"/>
                 <w14:checkbox>
-                  <w14:checked w14:val="1"/>
+                  <w14:checked w14:val="0"/>
                   <w14:checkedState w14:val="2612" w14:font="MS Gothic"/>
                   <w14:uncheckedState w14:val="2610" w14:font="MS Gothic"/>
                 </w14:checkbox>
               </w:sdtPr>
+              <w:sdtEndPr/>
               <w:sdtContent>
                 <w:r>
                   <w:rPr>
@@ -86,7 +87,7 @@
                     <w:color w:val="000000" w:themeColor="text1"/>
                     <w:lang w:val="en-GB"/>
                   </w:rPr>
-                  <w:t>☒</w:t>
+                  <w:t>☐</w:t>
                 </w:r>
               </w:sdtContent>
             </w:sdt>
@@ -185,11 +186,12 @@
                 </w:rPr>
                 <w:id w:val="-40905294"/>
                 <w14:checkbox>
-                  <w14:checked w14:val="1"/>
+                  <w14:checked w14:val="0"/>
                   <w14:checkedState w14:val="2612" w14:font="MS Gothic"/>
                   <w14:uncheckedState w14:val="2610" w14:font="MS Gothic"/>
                 </w14:checkbox>
               </w:sdtPr>
+              <w:sdtEndPr/>
               <w:sdtContent>
                 <w:r>
                   <w:rPr>
@@ -198,7 +200,7 @@
                     <w:color w:val="000000" w:themeColor="text1"/>
                     <w:lang w:val="en-GB"/>
                   </w:rPr>
-                  <w:t>☒</w:t>
+                  <w:t>☐</w:t>
                 </w:r>
               </w:sdtContent>
             </w:sdt>
@@ -297,11 +299,12 @@
                 </w:rPr>
                 <w:id w:val="1727730540"/>
                 <w14:checkbox>
-                  <w14:checked w14:val="1"/>
+                  <w14:checked w14:val="0"/>
                   <w14:checkedState w14:val="2612" w14:font="MS Gothic"/>
                   <w14:uncheckedState w14:val="2610" w14:font="MS Gothic"/>
                 </w14:checkbox>
               </w:sdtPr>
+              <w:sdtEndPr/>
               <w:sdtContent>
                 <w:r>
                   <w:rPr>
@@ -310,7 +313,7 @@
                     <w:color w:val="000000" w:themeColor="text1"/>
                     <w:lang w:val="en-GB"/>
                   </w:rPr>
-                  <w:t>☒</w:t>
+                  <w:t>☐</w:t>
                 </w:r>
               </w:sdtContent>
             </w:sdt>
@@ -429,11 +432,12 @@
                 </w:rPr>
                 <w:id w:val="1359777944"/>
                 <w14:checkbox>
-                  <w14:checked w14:val="1"/>
+                  <w14:checked w14:val="0"/>
                   <w14:checkedState w14:val="2612" w14:font="MS Gothic"/>
                   <w14:uncheckedState w14:val="2610" w14:font="MS Gothic"/>
                 </w14:checkbox>
               </w:sdtPr>
+              <w:sdtEndPr/>
               <w:sdtContent>
                 <w:r>
                   <w:rPr>
@@ -442,7 +446,7 @@
                     <w:color w:val="000000" w:themeColor="text1"/>
                     <w:lang w:val="en-GB"/>
                   </w:rPr>
-                  <w:t>☒</w:t>
+                  <w:t>☐</w:t>
                 </w:r>
               </w:sdtContent>
             </w:sdt>
@@ -550,11 +554,12 @@
                 </w:rPr>
                 <w:id w:val="-2074495870"/>
                 <w14:checkbox>
-                  <w14:checked w14:val="1"/>
+                  <w14:checked w14:val="0"/>
                   <w14:checkedState w14:val="2612" w14:font="MS Gothic"/>
                   <w14:uncheckedState w14:val="2610" w14:font="MS Gothic"/>
                 </w14:checkbox>
               </w:sdtPr>
+              <w:sdtEndPr/>
               <w:sdtContent>
                 <w:r>
                   <w:rPr>
@@ -563,7 +568,7 @@
                     <w:color w:val="000000" w:themeColor="text1"/>
                     <w:lang w:val="en-GB"/>
                   </w:rPr>
-                  <w:t>☒</w:t>
+                  <w:t>☐</w:t>
                 </w:r>
               </w:sdtContent>
             </w:sdt>
@@ -682,11 +687,12 @@
                 </w:rPr>
                 <w:id w:val="1346893452"/>
                 <w14:checkbox>
-                  <w14:checked w14:val="1"/>
+                  <w14:checked w14:val="0"/>
                   <w14:checkedState w14:val="2612" w14:font="MS Gothic"/>
                   <w14:uncheckedState w14:val="2610" w14:font="MS Gothic"/>
                 </w14:checkbox>
               </w:sdtPr>
+              <w:sdtEndPr/>
               <w:sdtContent>
                 <w:r>
                   <w:rPr>
@@ -695,7 +701,7 @@
                     <w:color w:val="000000" w:themeColor="text1"/>
                     <w:lang w:val="en-GB"/>
                   </w:rPr>
-                  <w:t>☒</w:t>
+                  <w:t>☐</w:t>
                 </w:r>
               </w:sdtContent>
             </w:sdt>
@@ -841,6 +847,7 @@
                   <w14:uncheckedState w14:val="2610" w14:font="MS Gothic"/>
                 </w14:checkbox>
               </w:sdtPr>
+              <w:sdtEndPr/>
               <w:sdtContent>
                 <w:r>
                   <w:rPr>
@@ -929,6 +936,7 @@
                 <w14:uncheckedState w14:val="2610" w14:font="MS Gothic"/>
               </w14:checkbox>
             </w:sdtPr>
+            <w:sdtEndPr/>
             <w:sdtContent>
               <w:p>
                 <w:pPr>
@@ -1003,139 +1011,7 @@
           <w:rFonts w:eastAsia="Times New Roman"/>
           <w:color w:val="000000" w:themeColor="text1"/>
         </w:rPr>
-        <w:t xml:space="preserve">wenige Werte &gt; 0.4 </w:t>
-      </w:r>
-      <w:proofErr w:type="spellStart"/>
-      <w:r>
-        <w:rPr>
-          <w:rFonts w:eastAsia="Times New Roman"/>
-          <w:color w:val="000000" w:themeColor="text1"/>
-        </w:rPr>
-        <w:t>umol</w:t>
-      </w:r>
-      <w:proofErr w:type="spellEnd"/>
-      <w:r>
-        <w:rPr>
-          <w:rFonts w:eastAsia="Times New Roman"/>
-          <w:color w:val="000000" w:themeColor="text1"/>
-        </w:rPr>
-        <w:t>/l</w:t>
-      </w:r>
-      <w:r>
-        <w:rPr>
-          <w:rFonts w:eastAsia="Times New Roman"/>
-          <w:color w:val="000000" w:themeColor="text1"/>
-        </w:rPr>
-        <w:t xml:space="preserve"> </w:t>
-      </w:r>
-      <w:r>
-        <w:rPr>
-          <w:rFonts w:eastAsia="Times New Roman"/>
-          <w:color w:val="000000" w:themeColor="text1"/>
-        </w:rPr>
-        <w:sym w:font="Wingdings" w:char="F0E8"/>
-      </w:r>
-      <w:r>
-        <w:rPr>
-          <w:rFonts w:eastAsia="Times New Roman"/>
-          <w:color w:val="000000" w:themeColor="text1"/>
-        </w:rPr>
-        <w:t xml:space="preserve"> da Referenz- bzw. Messbereich bis 1.2 </w:t>
-      </w:r>
-      <w:proofErr w:type="spellStart"/>
-      <w:r>
-        <w:rPr>
-          <w:rFonts w:eastAsia="Times New Roman"/>
-          <w:color w:val="000000" w:themeColor="text1"/>
-        </w:rPr>
-        <w:t>umol</w:t>
-      </w:r>
-      <w:proofErr w:type="spellEnd"/>
-      <w:r>
-        <w:rPr>
-          <w:rFonts w:eastAsia="Times New Roman"/>
-          <w:color w:val="000000" w:themeColor="text1"/>
-        </w:rPr>
-        <w:t xml:space="preserve">/l, sollten </w:t>
-      </w:r>
-      <w:r>
-        <w:rPr>
-          <w:rFonts w:eastAsia="Times New Roman"/>
-          <w:color w:val="000000" w:themeColor="text1"/>
-        </w:rPr>
-        <w:t xml:space="preserve">Werte &gt; 0.4 </w:t>
-      </w:r>
-      <w:proofErr w:type="spellStart"/>
-      <w:r>
-        <w:rPr>
-          <w:rFonts w:eastAsia="Times New Roman"/>
-          <w:color w:val="000000" w:themeColor="text1"/>
-        </w:rPr>
-        <w:t>umol</w:t>
-      </w:r>
-      <w:proofErr w:type="spellEnd"/>
-      <w:r>
-        <w:rPr>
-          <w:rFonts w:eastAsia="Times New Roman"/>
-          <w:color w:val="000000" w:themeColor="text1"/>
-        </w:rPr>
-        <w:t>/l kritisch beurteilt, ggf. mit Vergleichsmessungen absichern</w:t>
-      </w:r>
-    </w:p>
-    <w:p>
-      <w:pPr>
-        <w:pStyle w:val="Listenabsatz"/>
-        <w:numPr>
-          <w:ilvl w:val="0"/>
-          <w:numId w:val="1"/>
-        </w:numPr>
-        <w:rPr>
-          <w:rFonts w:eastAsia="Times New Roman"/>
-          <w:color w:val="000000" w:themeColor="text1"/>
-        </w:rPr>
-      </w:pPr>
-      <w:r>
-        <w:rPr>
-          <w:rFonts w:eastAsia="Times New Roman"/>
-          <w:color w:val="000000" w:themeColor="text1"/>
-        </w:rPr>
-        <w:t>Die verglichenen Methoden sind austauschbar</w:t>
-      </w:r>
-    </w:p>
-    <w:p>
-      <w:pPr>
-        <w:pStyle w:val="Listenabsatz"/>
-        <w:numPr>
-          <w:ilvl w:val="0"/>
-          <w:numId w:val="1"/>
-        </w:numPr>
-        <w:rPr>
-          <w:rFonts w:eastAsia="Times New Roman"/>
-          <w:color w:val="000000" w:themeColor="text1"/>
-        </w:rPr>
-      </w:pPr>
-      <w:r>
-        <w:rPr>
-          <w:rFonts w:eastAsia="Times New Roman"/>
-          <w:color w:val="000000" w:themeColor="text1"/>
-        </w:rPr>
-        <w:t xml:space="preserve">Kein klinisch relevanter «total </w:t>
-      </w:r>
-      <w:proofErr w:type="spellStart"/>
-      <w:r>
-        <w:rPr>
-          <w:rFonts w:eastAsia="Times New Roman"/>
-          <w:color w:val="000000" w:themeColor="text1"/>
-        </w:rPr>
-        <w:t>error</w:t>
-      </w:r>
-      <w:proofErr w:type="spellEnd"/>
-      <w:r>
-        <w:rPr>
-          <w:rFonts w:eastAsia="Times New Roman"/>
-          <w:color w:val="000000" w:themeColor="text1"/>
-        </w:rPr>
-        <w:t>»</w:t>
+        <w:t>Deine Bewertung hier</w:t>
       </w:r>
     </w:p>
     <w:p>
@@ -1209,8 +1085,8 @@
         <w:tblLook w:val="04A0" w:firstRow="1" w:lastRow="0" w:firstColumn="1" w:lastColumn="0" w:noHBand="0" w:noVBand="1"/>
       </w:tblPr>
       <w:tblGrid>
-        <w:gridCol w:w="2652"/>
-        <w:gridCol w:w="6420"/>
+        <w:gridCol w:w="2666"/>
+        <w:gridCol w:w="6406"/>
       </w:tblGrid>
       <w:tr>
         <w:tc>
@@ -1295,13 +1171,14 @@
             <w:placeholder>
               <w:docPart w:val="61885786860748E7A86D124576F2B42E"/>
             </w:placeholder>
-            <w:date w:fullDate="2020-08-06T00:00:00Z">
+            <w:date w:fullDate="2023-03-20T00:00:00Z">
               <w:dateFormat w:val="dd.MM.yyyy"/>
               <w:lid w:val="de-CH"/>
               <w:storeMappedDataAs w:val="dateTime"/>
               <w:calendar w:val="gregorian"/>
             </w:date>
           </w:sdtPr>
+          <w:sdtEndPr/>
           <w:sdtContent>
             <w:tc>
               <w:tcPr>
@@ -1328,7 +1205,7 @@
                     <w:color w:val="000000" w:themeColor="text1"/>
                     <w:szCs w:val="32"/>
                   </w:rPr>
-                  <w:t>06.08.2020</w:t>
+                  <w:t>20.03.2023</w:t>
                 </w:r>
               </w:p>
             </w:tc>
@@ -1426,16 +1303,8 @@
                 <w:szCs w:val="32"/>
               </w:rPr>
             </w:pPr>
-            <w:proofErr w:type="spellStart"/>
-            <w:r>
-              <w:rPr>
-                <w:rFonts w:cs="Arial"/>
-                <w:color w:val="000000" w:themeColor="text1"/>
-                <w:szCs w:val="32"/>
-              </w:rPr>
-              <w:t>SSt</w:t>
-            </w:r>
-            <w:proofErr w:type="spellEnd"/>
+            <w:bookmarkStart w:id="0" w:name="_GoBack"/>
+            <w:bookmarkEnd w:id="0"/>
           </w:p>
         </w:tc>
       </w:tr>
@@ -1527,26 +1396,6 @@
               <w:rPr>
                 <w:rFonts w:cs="Arial"/>
                 <w:color w:val="000000" w:themeColor="text1"/>
-                <w:sz w:val="18"/>
-                <w:szCs w:val="24"/>
-              </w:rPr>
-            </w:pPr>
-            <w:r>
-              <w:rPr>
-                <w:rFonts w:cs="Arial"/>
-                <w:color w:val="000000" w:themeColor="text1"/>
-                <w:sz w:val="18"/>
-                <w:szCs w:val="24"/>
-              </w:rPr>
-              <w:t>AripiM_MV20Q3.xlsx, AripiM_MV20Q3.mc1</w:t>
-            </w:r>
-          </w:p>
-          <w:p>
-            <w:pPr>
-              <w:jc w:val="both"/>
-              <w:rPr>
-                <w:rFonts w:cs="Arial"/>
-                <w:color w:val="000000" w:themeColor="text1"/>
                 <w:szCs w:val="32"/>
               </w:rPr>
             </w:pPr>
@@ -1652,10 +1501,7 @@
         </w:tc>
       </w:tr>
     </w:tbl>
-    <w:p>
-      <w:bookmarkStart w:id="0" w:name="_GoBack"/>
-      <w:bookmarkEnd w:id="0"/>
-    </w:p>
+    <w:p/>
     <w:sectPr>
       <w:pgSz w:w="11906" w:h="16838"/>
       <w:pgMar w:top="1417" w:right="1417" w:bottom="1134" w:left="1417" w:header="708" w:footer="708" w:gutter="0"/>
@@ -2662,7 +2508,9 @@
   </w:compat>
   <w:rsids>
     <w:rsidRoot w:val="00136AF4"/>
+    <w:rsid w:val="000C24E7"/>
     <w:rsid w:val="00136AF4"/>
+    <w:rsid w:val="00CE2B5E"/>
     <w:rsid w:val="00DE7A90"/>
   </w:rsids>
   <m:mathPr>

</xml_diff>